<commit_message>
Approbation diagramme de classe
</commit_message>
<xml_diff>
--- a/Iteration 3 - 23.10/Iteration_3.docx
+++ b/Iteration 3 - 23.10/Iteration_3.docx
@@ -1250,8 +1250,6 @@
         <w:tab/>
         <w:t xml:space="preserve"> </w:t>
       </w:r>
-      <w:bookmarkStart w:id="0" w:name="_GoBack"/>
-      <w:bookmarkEnd w:id="0"/>
     </w:p>
     <w:p>
       <w:pPr>
@@ -2192,6 +2190,18 @@
               <w:ind w:right="25"/>
               <w:jc w:val="center"/>
             </w:pPr>
+            <w:r>
+              <w:t>Alban</w:t>
+            </w:r>
+          </w:p>
+          <w:p>
+            <w:pPr>
+              <w:ind w:right="25"/>
+              <w:jc w:val="center"/>
+            </w:pPr>
+            <w:r>
+              <w:t>PAPASSIAN</w:t>
+            </w:r>
           </w:p>
         </w:tc>
         <w:tc>
@@ -2249,6 +2259,9 @@
               <w:ind w:right="30"/>
               <w:jc w:val="center"/>
             </w:pPr>
+            <w:r>
+              <w:t>28/10</w:t>
+            </w:r>
           </w:p>
         </w:tc>
         <w:tc>
@@ -2266,6 +2279,11 @@
               <w:ind w:right="32"/>
               <w:jc w:val="center"/>
             </w:pPr>
+            <w:r>
+              <w:t>.</w:t>
+            </w:r>
+            <w:bookmarkStart w:id="0" w:name="_GoBack"/>
+            <w:bookmarkEnd w:id="0"/>
           </w:p>
         </w:tc>
       </w:tr>

</xml_diff>